<commit_message>
Updated document for full work experience. Added second button to experience.html that contains resume.
</commit_message>
<xml_diff>
--- a/files/FullExperience.docx
+++ b/files/FullExperience.docx
@@ -202,7 +202,28 @@
                 <w:sz w:val="32"/>
                 <w:szCs w:val="32"/>
               </w:rPr>
-              <w:t>/2022 - Present</w:t>
+              <w:t xml:space="preserve">/2022 </w:t>
+            </w:r>
+            <w:r>
+              <w:rPr>
+                <w:sz w:val="32"/>
+                <w:szCs w:val="32"/>
+              </w:rPr>
+              <w:t>–</w:t>
+            </w:r>
+            <w:r>
+              <w:rPr>
+                <w:sz w:val="32"/>
+                <w:szCs w:val="32"/>
+              </w:rPr>
+              <w:t xml:space="preserve"> </w:t>
+            </w:r>
+            <w:r>
+              <w:rPr>
+                <w:sz w:val="32"/>
+                <w:szCs w:val="32"/>
+              </w:rPr>
+              <w:t>08/04/2022</w:t>
             </w:r>
           </w:p>
         </w:tc>
@@ -239,7 +260,14 @@
                 <w:sz w:val="32"/>
                 <w:szCs w:val="32"/>
               </w:rPr>
-              <w:t>Working to rework an existing process that allows for the creation of new product and pricing data.</w:t>
+              <w:t>Created a proof of concept web application meant to replace</w:t>
+            </w:r>
+            <w:r>
+              <w:rPr>
+                <w:sz w:val="32"/>
+                <w:szCs w:val="32"/>
+              </w:rPr>
+              <w:t xml:space="preserve"> an existing process that allows for the creation of new product and pricing data.</w:t>
             </w:r>
           </w:p>
         </w:tc>
@@ -1687,23 +1715,7 @@
                 <w:sz w:val="32"/>
                 <w:szCs w:val="32"/>
               </w:rPr>
-              <w:t xml:space="preserve">Assisted the </w:t>
-            </w:r>
-            <w:proofErr w:type="gramStart"/>
-            <w:r>
-              <w:rPr>
-                <w:sz w:val="32"/>
-                <w:szCs w:val="32"/>
-              </w:rPr>
-              <w:t>small scale</w:t>
-            </w:r>
-            <w:proofErr w:type="gramEnd"/>
-            <w:r>
-              <w:rPr>
-                <w:sz w:val="32"/>
-                <w:szCs w:val="32"/>
-              </w:rPr>
-              <w:t xml:space="preserve"> purification R&amp;D department at Eli Lilly with research in a lab and office setting, working with basic Office software such as Word and Excel.</w:t>
+              <w:t>Assisted the small scale purification R&amp;D department at Eli Lilly with research in a lab and office setting, working with basic Office software such as Word and Excel.</w:t>
             </w:r>
           </w:p>
         </w:tc>

</xml_diff>